<commit_message>
Support default values in document templates
- Update tag syntax to use single braces `{VAR}` and support default values `{VAR|default}`.
- Modify tag extraction and rendering logic to handle default values.
- Enhance CLI prompts to display and utilize default values for user input.
- Update example document to reflect new syntax.
</commit_message>
<xml_diff>
--- a/examples/contact-info/example.docx
+++ b/examples/contact-info/example.docx
@@ -55,7 +55,7 @@
         <w:rPr>
           <w:lang w:val="en-US"/>
         </w:rPr>
-        <w:t>{{</w:t>
+        <w:t>{</w:t>
       </w:r>
       <w:r>
         <w:rPr>
@@ -67,7 +67,7 @@
         <w:rPr>
           <w:lang w:val="en-US"/>
         </w:rPr>
-        <w:t>}}</w:t>
+        <w:t>}</w:t>
       </w:r>
     </w:p>
     <w:p>
@@ -87,19 +87,16 @@
         <w:rPr>
           <w:lang w:val="en-US"/>
         </w:rPr>
-        <w:t>{{</w:t>
-      </w:r>
-      <w:r>
-        <w:rPr>
-          <w:lang w:val="en-US"/>
-        </w:rPr>
-        <w:t>LAST_NAME</w:t>
-      </w:r>
-      <w:r>
-        <w:rPr>
-          <w:lang w:val="en-US"/>
-        </w:rPr>
-        <w:t>}}</w:t>
+        <w:t>{LAST_NAME|</w:t>
+      </w:r>
+      <w:r>
+        <w:t>Васильев</w:t>
+      </w:r>
+      <w:r>
+        <w:rPr>
+          <w:lang w:val="en-US"/>
+        </w:rPr>
+        <w:t>}</w:t>
       </w:r>
     </w:p>
     <w:p>
@@ -119,7 +116,7 @@
         <w:rPr>
           <w:lang w:val="en-US"/>
         </w:rPr>
-        <w:t>{{</w:t>
+        <w:t>{</w:t>
       </w:r>
       <w:r>
         <w:rPr>
@@ -131,7 +128,7 @@
         <w:rPr>
           <w:lang w:val="en-US"/>
         </w:rPr>
-        <w:t>}}</w:t>
+        <w:t>}</w:t>
       </w:r>
     </w:p>
     <w:p>
@@ -151,7 +148,7 @@
         <w:rPr>
           <w:lang w:val="en-US"/>
         </w:rPr>
-        <w:t>{{</w:t>
+        <w:t>{</w:t>
       </w:r>
       <w:r>
         <w:rPr>
@@ -163,7 +160,7 @@
         <w:rPr>
           <w:lang w:val="en-US"/>
         </w:rPr>
-        <w:t>}}</w:t>
+        <w:t>}</w:t>
       </w:r>
     </w:p>
     <w:p>
@@ -183,7 +180,7 @@
         <w:rPr>
           <w:lang w:val="en-US"/>
         </w:rPr>
-        <w:t>{{</w:t>
+        <w:t>{</w:t>
       </w:r>
       <w:r>
         <w:rPr>
@@ -195,7 +192,7 @@
         <w:rPr>
           <w:lang w:val="en-US"/>
         </w:rPr>
-        <w:t>}}</w:t>
+        <w:t>}</w:t>
       </w:r>
     </w:p>
     <w:sectPr>
@@ -811,6 +808,7 @@
   <w:style w:type="character" w:default="1" w:styleId="a0">
     <w:name w:val="Default Paragraph Font"/>
     <w:uiPriority w:val="1"/>
+    <w:semiHidden/>
     <w:unhideWhenUsed/>
   </w:style>
   <w:style w:type="table" w:default="1" w:styleId="a1">

</xml_diff>